<commit_message>
documentation (user & functionality testing and recommendation report
</commit_message>
<xml_diff>
--- a/Testing/Camp Rapture Mini Game functionality testing.docx
+++ b/Testing/Camp Rapture Mini Game functionality testing.docx
@@ -31,7 +31,7 @@
         <w:gridCol w:w="2872"/>
         <w:gridCol w:w="3119"/>
         <w:gridCol w:w="2268"/>
-        <w:gridCol w:w="1417"/>
+        <w:gridCol w:w="1538"/>
       </w:tblGrid>
       <w:tr>
         <w:tc>
@@ -309,10 +309,23 @@
           </w:tcPr>
           <w:p>
             <w:r>
-              <w:t>N/A</w:t>
-            </w:r>
-            <w:r>
-              <w:t xml:space="preserve"> (Project has ran out of time)</w:t>
+              <w:t xml:space="preserve">Changed </w:t>
+            </w:r>
+            <w:proofErr w:type="gramStart"/>
+            <w:r>
+              <w:t>Update(</w:t>
+            </w:r>
+            <w:proofErr w:type="gramEnd"/>
+            <w:r>
+              <w:t xml:space="preserve">) function to </w:t>
+            </w:r>
+            <w:proofErr w:type="spellStart"/>
+            <w:r>
+              <w:t>FixedUpdate</w:t>
+            </w:r>
+            <w:proofErr w:type="spellEnd"/>
+            <w:r>
+              <w:t xml:space="preserve">(). fix was successful </w:t>
             </w:r>
           </w:p>
         </w:tc>
@@ -434,7 +447,7 @@
           </w:tcPr>
           <w:p>
             <w:r>
-              <w:t>N/A (Project has ran out of time)</w:t>
+              <w:t>Put enemies on correct layer to prevent collision.</w:t>
             </w:r>
           </w:p>
         </w:tc>
@@ -618,6 +631,11 @@
           <w:p>
             <w:r>
               <w:t>Matches expected results for step one.</w:t>
+            </w:r>
+          </w:p>
+          <w:p>
+            <w:r>
+              <w:t>But not desirable for the game design as it creates unusual ballistic qualities.</w:t>
             </w:r>
           </w:p>
         </w:tc>

</xml_diff>